<commit_message>
[docs] "Portadas Sprint 3" fix
</commit_message>
<xml_diff>
--- a/docs/Sprints/Sprint_3/SPRINT PLANNING (W3).docx
+++ b/docs/Sprints/Sprint_3/SPRINT PLANNING (W3).docx
@@ -2,10 +2,116 @@
 <file path=word/document.xml><?xml version="1.0" encoding="utf-8"?>
 <w:document xmlns:wpc="http://schemas.microsoft.com/office/word/2010/wordprocessingCanvas" xmlns:cx="http://schemas.microsoft.com/office/drawing/2014/chartex" xmlns:cx1="http://schemas.microsoft.com/office/drawing/2015/9/8/chartex" xmlns:cx2="http://schemas.microsoft.com/office/drawing/2015/10/21/chartex" xmlns:cx3="http://schemas.microsoft.com/office/drawing/2016/5/9/chartex" xmlns:cx4="http://schemas.microsoft.com/office/drawing/2016/5/10/chartex" xmlns:cx5="http://schemas.microsoft.com/office/drawing/2016/5/11/chartex" xmlns:cx6="http://schemas.microsoft.com/office/drawing/2016/5/12/chartex" xmlns:cx7="http://schemas.microsoft.com/office/drawing/2016/5/13/chartex" xmlns:cx8="http://schemas.microsoft.com/office/drawing/2016/5/14/chartex" xmlns:mc="http://schemas.openxmlformats.org/markup-compatibility/2006" xmlns:aink="http://schemas.microsoft.com/office/drawing/2016/ink" xmlns:am3d="http://schemas.microsoft.com/office/drawing/2017/model3d" xmlns:o="urn:schemas-microsoft-com:office:office" xmlns:oel="http://schemas.microsoft.com/office/2019/extlst" xmlns:r="http://schemas.openxmlformats.org/officeDocument/2006/relationships" xmlns:m="http://schemas.openxmlformats.org/officeDocument/2006/math" xmlns:v="urn:schemas-microsoft-com:vml" xmlns:wp14="http://schemas.microsoft.com/office/word/2010/wordprocessingDrawing" xmlns:wp="http://schemas.openxmlformats.org/drawingml/2006/wordprocessingDrawing" xmlns:w10="urn:schemas-microsoft-com:office:word" xmlns:w="http://schemas.openxmlformats.org/wordprocessingml/2006/main" xmlns:w14="http://schemas.microsoft.com/office/word/2010/wordml" xmlns:w15="http://schemas.microsoft.com/office/word/2012/wordml" xmlns:w16cex="http://schemas.microsoft.com/office/word/2018/wordml/cex" xmlns:w16cid="http://schemas.microsoft.com/office/word/2016/wordml/cid" xmlns:w16="http://schemas.microsoft.com/office/word/2018/wordml" xmlns:w16du="http://schemas.microsoft.com/office/word/2023/wordml/word16du" xmlns:w16sdtdh="http://schemas.microsoft.com/office/word/2020/wordml/sdtdatahash" xmlns:w16se="http://schemas.microsoft.com/office/word/2015/wordml/symex" xmlns:wpg="http://schemas.microsoft.com/office/word/2010/wordprocessingGroup" xmlns:wpi="http://schemas.microsoft.com/office/word/2010/wordprocessingInk" xmlns:wne="http://schemas.microsoft.com/office/word/2006/wordml" xmlns:wps="http://schemas.microsoft.com/office/word/2010/wordprocessingShape" mc:Ignorable="w14 w15 w16se w16cid w16 w16cex w16sdtdh w16du wp14">
   <w:body>
+    <w:p>
+      <w:r>
+        <w:rPr>
+          <w:noProof/>
+          <w14:ligatures w14:val="standardContextual"/>
+        </w:rPr>
+        <w:drawing>
+          <wp:anchor distT="0" distB="0" distL="114300" distR="114300" simplePos="0" relativeHeight="251658240" behindDoc="0" locked="0" layoutInCell="1" allowOverlap="1" wp14:anchorId="0BB31FB6" wp14:editId="0DAD77AD">
+            <wp:simplePos x="0" y="0"/>
+            <wp:positionH relativeFrom="column">
+              <wp:posOffset>-683895</wp:posOffset>
+            </wp:positionH>
+            <wp:positionV relativeFrom="paragraph">
+              <wp:posOffset>-541655</wp:posOffset>
+            </wp:positionV>
+            <wp:extent cx="6252056" cy="9768840"/>
+            <wp:effectExtent l="0" t="0" r="0" b="3810"/>
+            <wp:wrapNone/>
+            <wp:docPr id="1160977785" name="Imagen 1" descr="Gráfico&#10;&#10;Descripción generada automáticamente"/>
+            <wp:cNvGraphicFramePr>
+              <a:graphicFrameLocks xmlns:a="http://schemas.openxmlformats.org/drawingml/2006/main" noChangeAspect="1"/>
+            </wp:cNvGraphicFramePr>
+            <a:graphic xmlns:a="http://schemas.openxmlformats.org/drawingml/2006/main">
+              <a:graphicData uri="http://schemas.openxmlformats.org/drawingml/2006/picture">
+                <pic:pic xmlns:pic="http://schemas.openxmlformats.org/drawingml/2006/picture">
+                  <pic:nvPicPr>
+                    <pic:cNvPr id="1160977785" name="Imagen 1" descr="Gráfico&#10;&#10;Descripción generada automáticamente"/>
+                    <pic:cNvPicPr/>
+                  </pic:nvPicPr>
+                  <pic:blipFill>
+                    <a:blip r:embed="rId7">
+                      <a:extLst>
+                        <a:ext uri="{28A0092B-C50C-407E-A947-70E740481C1C}">
+                          <a14:useLocalDpi xmlns:a14="http://schemas.microsoft.com/office/drawing/2010/main" val="0"/>
+                        </a:ext>
+                      </a:extLst>
+                    </a:blip>
+                    <a:stretch>
+                      <a:fillRect/>
+                    </a:stretch>
+                  </pic:blipFill>
+                  <pic:spPr>
+                    <a:xfrm>
+                      <a:off x="0" y="0"/>
+                      <a:ext cx="6258826" cy="9779417"/>
+                    </a:xfrm>
+                    <a:prstGeom prst="rect">
+                      <a:avLst/>
+                    </a:prstGeom>
+                  </pic:spPr>
+                </pic:pic>
+              </a:graphicData>
+            </a:graphic>
+            <wp14:sizeRelH relativeFrom="margin">
+              <wp14:pctWidth>0</wp14:pctWidth>
+            </wp14:sizeRelH>
+            <wp14:sizeRelV relativeFrom="margin">
+              <wp14:pctHeight>0</wp14:pctHeight>
+            </wp14:sizeRelV>
+          </wp:anchor>
+        </w:drawing>
+      </w:r>
+    </w:p>
+    <w:p/>
+    <w:p/>
+    <w:p/>
+    <w:p/>
+    <w:p/>
+    <w:p/>
+    <w:p/>
+    <w:p/>
+    <w:p/>
+    <w:p/>
+    <w:p/>
+    <w:p/>
+    <w:p/>
+    <w:p/>
+    <w:p/>
+    <w:p/>
+    <w:p/>
+    <w:p/>
+    <w:p/>
+    <w:p/>
+    <w:p/>
+    <w:p/>
+    <w:p/>
+    <w:p/>
+    <w:p/>
+    <w:p/>
+    <w:p/>
+    <w:p/>
+    <w:p/>
+    <w:p/>
+    <w:p/>
+    <w:p/>
+    <w:p/>
+    <w:p/>
+    <w:p/>
+    <w:p/>
+    <w:p/>
+    <w:p/>
+    <w:p/>
+    <w:p/>
+    <w:p/>
+    <w:p/>
+    <w:p/>
     <w:tbl>
       <w:tblPr>
+        <w:tblpPr w:leftFromText="141" w:rightFromText="141" w:vertAnchor="text" w:horzAnchor="margin" w:tblpXSpec="center" w:tblpY="118"/>
         <w:tblW w:w="11016" w:type="dxa"/>
-        <w:tblInd w:w="-1261" w:type="dxa"/>
         <w:tblBorders>
           <w:top w:val="single" w:sz="4" w:space="0" w:color="000000"/>
           <w:left w:val="single" w:sz="4" w:space="0" w:color="000000"/>
@@ -48,6 +154,7 @@
                 <w:sz w:val="20"/>
                 <w:szCs w:val="20"/>
               </w:rPr>
+              <w:lastRenderedPageBreak/>
               <w:t>PROYECTO</w:t>
             </w:r>
           </w:p>
@@ -66,14 +173,34 @@
                 <w:color w:val="156082" w:themeColor="accent1"/>
               </w:rPr>
             </w:pPr>
+            <w:proofErr w:type="spellStart"/>
             <w:r>
               <w:rPr>
                 <w:b/>
                 <w:bCs/>
                 <w:color w:val="156082" w:themeColor="accent1"/>
               </w:rPr>
-              <w:t>CityScape Rentals</w:t>
+              <w:t>CityScape</w:t>
             </w:r>
+            <w:proofErr w:type="spellEnd"/>
+            <w:r>
+              <w:rPr>
+                <w:b/>
+                <w:bCs/>
+                <w:color w:val="156082" w:themeColor="accent1"/>
+              </w:rPr>
+              <w:t xml:space="preserve"> </w:t>
+            </w:r>
+            <w:proofErr w:type="spellStart"/>
+            <w:r>
+              <w:rPr>
+                <w:b/>
+                <w:bCs/>
+                <w:color w:val="156082" w:themeColor="accent1"/>
+              </w:rPr>
+              <w:t>Rentals</w:t>
+            </w:r>
+            <w:proofErr w:type="spellEnd"/>
           </w:p>
         </w:tc>
         <w:tc>
@@ -189,6 +316,8 @@
       </w:tr>
       <w:bookmarkEnd w:id="0"/>
     </w:tbl>
+    <w:p/>
+    <w:p/>
     <w:p/>
     <w:p>
       <w:pPr>
@@ -572,13 +701,23 @@
         </w:rPr>
         <w:t xml:space="preserve"> Tras analizar el </w:t>
       </w:r>
-      <w:r>
-        <w:rPr>
-          <w:b/>
-          <w:bCs/>
-          <w:color w:val="156082" w:themeColor="accent1"/>
-        </w:rPr>
-        <w:t>Product Backlog</w:t>
+      <w:proofErr w:type="spellStart"/>
+      <w:r>
+        <w:rPr>
+          <w:b/>
+          <w:bCs/>
+          <w:color w:val="156082" w:themeColor="accent1"/>
+        </w:rPr>
+        <w:t>Product</w:t>
+      </w:r>
+      <w:proofErr w:type="spellEnd"/>
+      <w:r>
+        <w:rPr>
+          <w:b/>
+          <w:bCs/>
+          <w:color w:val="156082" w:themeColor="accent1"/>
+        </w:rPr>
+        <w:t xml:space="preserve"> Backlog</w:t>
       </w:r>
       <w:r>
         <w:rPr>
@@ -586,6 +725,7 @@
         </w:rPr>
         <w:t xml:space="preserve">, se identificaron las tareas prioritarias y se asignaron a los diferentes miembros del equipo. El seguimiento del tiempo empleado para las tareas se realizará mediante la herramienta </w:t>
       </w:r>
+      <w:proofErr w:type="spellStart"/>
       <w:r>
         <w:rPr>
           <w:b/>
@@ -594,6 +734,7 @@
         </w:rPr>
         <w:t>Clockify</w:t>
       </w:r>
+      <w:proofErr w:type="spellEnd"/>
       <w:r>
         <w:rPr>
           <w:color w:val="156082" w:themeColor="accent1"/>
@@ -755,7 +896,21 @@
         <w:rPr>
           <w:color w:val="156082" w:themeColor="accent1"/>
         </w:rPr>
-        <w:t xml:space="preserve">Se analizaron los requerimientos del Product Backlog y se asignaron las tareas más prioritarias para el </w:t>
+        <w:t xml:space="preserve">Se analizaron los requerimientos del </w:t>
+      </w:r>
+      <w:proofErr w:type="spellStart"/>
+      <w:r>
+        <w:rPr>
+          <w:color w:val="156082" w:themeColor="accent1"/>
+        </w:rPr>
+        <w:t>Product</w:t>
+      </w:r>
+      <w:proofErr w:type="spellEnd"/>
+      <w:r>
+        <w:rPr>
+          <w:color w:val="156082" w:themeColor="accent1"/>
+        </w:rPr>
+        <w:t xml:space="preserve"> Backlog y se asignaron las tareas más prioritarias para el </w:t>
       </w:r>
       <w:r>
         <w:rPr>
@@ -1051,6 +1206,7 @@
           <w:color w:val="156082" w:themeColor="accent1"/>
           <w:lang w:val="es-ES"/>
         </w:rPr>
+        <w:lastRenderedPageBreak/>
         <w:t>Descripción</w:t>
       </w:r>
       <w:r>
@@ -1120,7 +1276,6 @@
           <w:color w:val="156082" w:themeColor="accent1"/>
           <w:lang w:val="es-ES"/>
         </w:rPr>
-        <w:lastRenderedPageBreak/>
         <w:t>Tiempo estimado</w:t>
       </w:r>
       <w:r>
@@ -1170,7 +1325,23 @@
           <w:color w:val="156082" w:themeColor="accent1"/>
           <w:lang w:val="es-ES"/>
         </w:rPr>
-        <w:t xml:space="preserve">3 horas y 12 mint </w:t>
+        <w:t xml:space="preserve">3 horas y 12 </w:t>
+      </w:r>
+      <w:proofErr w:type="spellStart"/>
+      <w:r>
+        <w:rPr>
+          <w:color w:val="156082" w:themeColor="accent1"/>
+          <w:lang w:val="es-ES"/>
+        </w:rPr>
+        <w:t>mint</w:t>
+      </w:r>
+      <w:proofErr w:type="spellEnd"/>
+      <w:r>
+        <w:rPr>
+          <w:color w:val="156082" w:themeColor="accent1"/>
+          <w:lang w:val="es-ES"/>
+        </w:rPr>
+        <w:t xml:space="preserve"> </w:t>
       </w:r>
     </w:p>
     <w:p>
@@ -1455,7 +1626,7 @@
           <w14:ligatures w14:val="standardContextual"/>
         </w:rPr>
         <w:drawing>
-          <wp:inline distT="0" distB="0" distL="0" distR="0" wp14:anchorId="18B3264D" wp14:editId="2C55A49D">
+          <wp:inline distT="0" distB="0" distL="0" distR="0" wp14:anchorId="18B3264D" wp14:editId="0F1ED01E">
             <wp:extent cx="5400040" cy="2117090"/>
             <wp:effectExtent l="0" t="0" r="0" b="0"/>
             <wp:docPr id="1233056522" name="Imagen 1" descr="Interfaz de usuario gráfica, Texto, Aplicación&#10;&#10;Descripción generada automáticamente"/>
@@ -1470,7 +1641,7 @@
                     <pic:cNvPicPr/>
                   </pic:nvPicPr>
                   <pic:blipFill>
-                    <a:blip r:embed="rId7" cstate="print">
+                    <a:blip r:embed="rId8" cstate="print">
                       <a:extLst>
                         <a:ext uri="{28A0092B-C50C-407E-A947-70E740481C1C}">
                           <a14:useLocalDpi xmlns:a14="http://schemas.microsoft.com/office/drawing/2010/main" val="0"/>
@@ -1536,7 +1707,7 @@
           <w14:ligatures w14:val="standardContextual"/>
         </w:rPr>
         <w:drawing>
-          <wp:inline distT="0" distB="0" distL="0" distR="0" wp14:anchorId="76D33AE9" wp14:editId="543C6759">
+          <wp:inline distT="0" distB="0" distL="0" distR="0" wp14:anchorId="76D33AE9" wp14:editId="4E362B0F">
             <wp:extent cx="5400040" cy="2118360"/>
             <wp:effectExtent l="0" t="0" r="0" b="0"/>
             <wp:docPr id="47783875" name="Imagen 3" descr="Interfaz de usuario gráfica, Aplicación, Word&#10;&#10;Descripción generada automáticamente"/>
@@ -1551,7 +1722,7 @@
                     <pic:cNvPicPr/>
                   </pic:nvPicPr>
                   <pic:blipFill>
-                    <a:blip r:embed="rId8" cstate="print">
+                    <a:blip r:embed="rId9" cstate="print">
                       <a:extLst>
                         <a:ext uri="{28A0092B-C50C-407E-A947-70E740481C1C}">
                           <a14:useLocalDpi xmlns:a14="http://schemas.microsoft.com/office/drawing/2010/main" val="0"/>
@@ -1618,7 +1789,7 @@
           <w14:ligatures w14:val="standardContextual"/>
         </w:rPr>
         <w:drawing>
-          <wp:inline distT="0" distB="0" distL="0" distR="0" wp14:anchorId="04575F66" wp14:editId="7143E1DA">
+          <wp:inline distT="0" distB="0" distL="0" distR="0" wp14:anchorId="04575F66" wp14:editId="52D4F134">
             <wp:extent cx="5400040" cy="2103755"/>
             <wp:effectExtent l="0" t="0" r="0" b="0"/>
             <wp:docPr id="1045271667" name="Imagen 2" descr="Interfaz de usuario gráfica, Aplicación&#10;&#10;Descripción generada automáticamente"/>
@@ -1633,7 +1804,7 @@
                     <pic:cNvPicPr/>
                   </pic:nvPicPr>
                   <pic:blipFill>
-                    <a:blip r:embed="rId9" cstate="print">
+                    <a:blip r:embed="rId10" cstate="print">
                       <a:extLst>
                         <a:ext uri="{28A0092B-C50C-407E-A947-70E740481C1C}">
                           <a14:useLocalDpi xmlns:a14="http://schemas.microsoft.com/office/drawing/2010/main" val="0"/>
@@ -1863,8 +2034,17 @@
           <w:color w:val="156082" w:themeColor="accent1"/>
           <w:lang w:val="es-ES"/>
         </w:rPr>
-        <w:t>: Clockify</w:t>
-      </w:r>
+        <w:t xml:space="preserve">: </w:t>
+      </w:r>
+      <w:proofErr w:type="spellStart"/>
+      <w:r>
+        <w:rPr>
+          <w:color w:val="156082" w:themeColor="accent1"/>
+          <w:lang w:val="es-ES"/>
+        </w:rPr>
+        <w:t>Clockify</w:t>
+      </w:r>
+      <w:proofErr w:type="spellEnd"/>
     </w:p>
     <w:p>
       <w:pPr>
@@ -1919,8 +2099,17 @@
           <w:color w:val="156082" w:themeColor="accent1"/>
           <w:lang w:val="es-ES"/>
         </w:rPr>
-        <w:t>: VS Code</w:t>
-      </w:r>
+        <w:t xml:space="preserve">: VS </w:t>
+      </w:r>
+      <w:proofErr w:type="spellStart"/>
+      <w:r>
+        <w:rPr>
+          <w:color w:val="156082" w:themeColor="accent1"/>
+          <w:lang w:val="es-ES"/>
+        </w:rPr>
+        <w:t>Code</w:t>
+      </w:r>
+      <w:proofErr w:type="spellEnd"/>
     </w:p>
     <w:p>
       <w:pPr>
@@ -1930,10 +2119,11 @@
       </w:pPr>
     </w:p>
     <w:sectPr>
-      <w:headerReference w:type="default" r:id="rId10"/>
+      <w:headerReference w:type="default" r:id="rId11"/>
       <w:pgSz w:w="11906" w:h="16838"/>
       <w:pgMar w:top="1417" w:right="1701" w:bottom="1417" w:left="1701" w:header="708" w:footer="708" w:gutter="0"/>
       <w:cols w:space="708"/>
+      <w:titlePg/>
       <w:docGrid w:linePitch="360"/>
     </w:sectPr>
   </w:body>
@@ -4270,6 +4460,7 @@
   <w:style w:type="character" w:default="1" w:styleId="Fuentedeprrafopredeter">
     <w:name w:val="Default Paragraph Font"/>
     <w:uiPriority w:val="1"/>
+    <w:semiHidden/>
     <w:unhideWhenUsed/>
   </w:style>
   <w:style w:type="table" w:default="1" w:styleId="Tablanormal">

</xml_diff>